<commit_message>
finish binary tree problem
</commit_message>
<xml_diff>
--- a/二叉树/各个遍历方式不错的总结.docx
+++ b/二叉树/各个遍历方式不错的总结.docx
@@ -5,11 +5,26 @@
     <w:p>
       <w:pPr>
         <w:spacing w:line="60" w:lineRule="auto"/>
-        <w:rPr>
-          <w:rFonts w:ascii="微软雅黑" w:eastAsia="微软雅黑" w:hAnsi="微软雅黑"/>
-          <w:sz w:val="22"/>
-        </w:rPr>
-      </w:pPr>
+        <w:jc w:val="left"/>
+        <w:rPr>
+          <w:rFonts w:ascii="微软雅黑" w:eastAsia="微软雅黑" w:hAnsi="微软雅黑"/>
+          <w:sz w:val="22"/>
+        </w:rPr>
+      </w:pPr>
+      <w:r>
+        <w:rPr>
+          <w:rFonts w:ascii="微软雅黑" w:eastAsia="微软雅黑" w:hAnsi="微软雅黑" w:hint="eastAsia"/>
+          <w:sz w:val="22"/>
+        </w:rPr>
+        <w:t>比较好的总结以及完成题目:</w:t>
+      </w:r>
+      <w:r>
+        <w:rPr>
+          <w:rFonts w:ascii="微软雅黑" w:eastAsia="微软雅黑" w:hAnsi="微软雅黑"/>
+          <w:sz w:val="22"/>
+        </w:rPr>
+        <w:t xml:space="preserve"> </w:t>
+      </w:r>
       <w:hyperlink r:id="rId5" w:history="1">
         <w:r>
           <w:rPr>
@@ -17,9 +32,16 @@
             <w:rFonts w:ascii="微软雅黑" w:eastAsia="微软雅黑" w:hAnsi="微软雅黑"/>
             <w:sz w:val="22"/>
           </w:rPr>
-          <w:t>https://leetcode-cn.com/problems/minimum-absolute-difference-in-bst/solution/shou-hua-tu-jie-530-er-cha-sou-suo-shu-de-zui-xiao/</w:t>
+          <w:t>https://lfool.github.io/LFool-Notes/algorithm/%E4%BA%8C%E5%8F%89%E6%A0%91--%E7%BA%B2%E9%A2%86%E7%AF%87.html</w:t>
         </w:r>
       </w:hyperlink>
+      <w:r>
+        <w:rPr>
+          <w:rFonts w:ascii="微软雅黑" w:eastAsia="微软雅黑" w:hAnsi="微软雅黑"/>
+          <w:sz w:val="22"/>
+        </w:rPr>
+        <w:t xml:space="preserve"> </w:t>
+      </w:r>
     </w:p>
     <w:p>
       <w:pPr>
@@ -54,23 +76,59 @@
           <w:bCs/>
           <w:sz w:val="22"/>
         </w:rPr>
-        <w:t>都是先访问根节点，再访问它的左子树，再访问它的右子树。</w:t>
-      </w:r>
-    </w:p>
-    <w:p>
-      <w:pPr>
-        <w:spacing w:line="60" w:lineRule="auto"/>
-        <w:rPr>
-          <w:rFonts w:ascii="微软雅黑" w:eastAsia="微软雅黑" w:hAnsi="微软雅黑"/>
-          <w:sz w:val="22"/>
-        </w:rPr>
-      </w:pPr>
-      <w:r>
-        <w:rPr>
-          <w:rFonts w:ascii="微软雅黑" w:eastAsia="微软雅黑" w:hAnsi="微软雅黑" w:hint="eastAsia"/>
-          <w:sz w:val="22"/>
-        </w:rPr>
-        <w:t>那它们之间的区别在哪里？比如中序遍历，它是将</w:t>
+        <w:t>都是先访问根节点，再访问它的左子树，再访问它</w:t>
+      </w:r>
+      <w:proofErr w:type="gramStart"/>
+      <w:r>
+        <w:rPr>
+          <w:rFonts w:ascii="微软雅黑" w:eastAsia="微软雅黑" w:hAnsi="微软雅黑" w:hint="eastAsia"/>
+          <w:b/>
+          <w:bCs/>
+          <w:sz w:val="22"/>
+        </w:rPr>
+        <w:t>的右子树</w:t>
+      </w:r>
+      <w:proofErr w:type="gramEnd"/>
+      <w:r>
+        <w:rPr>
+          <w:rFonts w:ascii="微软雅黑" w:eastAsia="微软雅黑" w:hAnsi="微软雅黑" w:hint="eastAsia"/>
+          <w:b/>
+          <w:bCs/>
+          <w:sz w:val="22"/>
+        </w:rPr>
+        <w:t>。</w:t>
+      </w:r>
+    </w:p>
+    <w:p>
+      <w:pPr>
+        <w:spacing w:line="60" w:lineRule="auto"/>
+        <w:rPr>
+          <w:rFonts w:ascii="微软雅黑" w:eastAsia="微软雅黑" w:hAnsi="微软雅黑"/>
+          <w:sz w:val="22"/>
+        </w:rPr>
+      </w:pPr>
+      <w:r>
+        <w:rPr>
+          <w:rFonts w:ascii="微软雅黑" w:eastAsia="微软雅黑" w:hAnsi="微软雅黑" w:hint="eastAsia"/>
+          <w:sz w:val="22"/>
+        </w:rPr>
+        <w:t>那它们之间的区别在哪里？</w:t>
+      </w:r>
+      <w:proofErr w:type="gramStart"/>
+      <w:r>
+        <w:rPr>
+          <w:rFonts w:ascii="微软雅黑" w:eastAsia="微软雅黑" w:hAnsi="微软雅黑" w:hint="eastAsia"/>
+          <w:sz w:val="22"/>
+        </w:rPr>
+        <w:t>比如中序遍历</w:t>
+      </w:r>
+      <w:proofErr w:type="gramEnd"/>
+      <w:r>
+        <w:rPr>
+          <w:rFonts w:ascii="微软雅黑" w:eastAsia="微软雅黑" w:hAnsi="微软雅黑" w:hint="eastAsia"/>
+          <w:sz w:val="22"/>
+        </w:rPr>
+        <w:t>，它是将</w:t>
       </w:r>
       <w:r>
         <w:rPr>
@@ -148,7 +206,7 @@
       <w:pPr>
         <w:spacing w:line="60" w:lineRule="auto"/>
         <w:rPr>
-          <w:rFonts w:ascii="微软雅黑" w:eastAsia="微软雅黑" w:hAnsi="微软雅黑" w:hint="eastAsia"/>
+          <w:rFonts w:ascii="微软雅黑" w:eastAsia="微软雅黑" w:hAnsi="微软雅黑"/>
           <w:sz w:val="22"/>
         </w:rPr>
       </w:pPr>
@@ -232,7 +290,23 @@
           <w:rFonts w:ascii="微软雅黑" w:eastAsia="微软雅黑" w:hAnsi="微软雅黑" w:hint="eastAsia"/>
           <w:sz w:val="22"/>
         </w:rPr>
-        <w:t>在递归完它的左子树之后，在递归它的右子树之前。</w:t>
+        <w:t>在递归完它的左子树之后，在递归它</w:t>
+      </w:r>
+      <w:proofErr w:type="gramStart"/>
+      <w:r>
+        <w:rPr>
+          <w:rFonts w:ascii="微软雅黑" w:eastAsia="微软雅黑" w:hAnsi="微软雅黑" w:hint="eastAsia"/>
+          <w:sz w:val="22"/>
+        </w:rPr>
+        <w:t>的右子树</w:t>
+      </w:r>
+      <w:proofErr w:type="gramEnd"/>
+      <w:r>
+        <w:rPr>
+          <w:rFonts w:ascii="微软雅黑" w:eastAsia="微软雅黑" w:hAnsi="微软雅黑" w:hint="eastAsia"/>
+          <w:sz w:val="22"/>
+        </w:rPr>
+        <w:t>之前。</w:t>
       </w:r>
     </w:p>
     <w:p>
@@ -262,7 +336,23 @@
           <w:rFonts w:ascii="微软雅黑" w:eastAsia="微软雅黑" w:hAnsi="微软雅黑" w:hint="eastAsia"/>
           <w:sz w:val="22"/>
         </w:rPr>
-        <w:t>在递归完它的右子树之后。</w:t>
+        <w:t>在递归完它</w:t>
+      </w:r>
+      <w:proofErr w:type="gramStart"/>
+      <w:r>
+        <w:rPr>
+          <w:rFonts w:ascii="微软雅黑" w:eastAsia="微软雅黑" w:hAnsi="微软雅黑" w:hint="eastAsia"/>
+          <w:sz w:val="22"/>
+        </w:rPr>
+        <w:t>的右子树</w:t>
+      </w:r>
+      <w:proofErr w:type="gramEnd"/>
+      <w:r>
+        <w:rPr>
+          <w:rFonts w:ascii="微软雅黑" w:eastAsia="微软雅黑" w:hAnsi="微软雅黑" w:hint="eastAsia"/>
+          <w:sz w:val="22"/>
+        </w:rPr>
+        <w:t>之后。</w:t>
       </w:r>
     </w:p>
     <w:p>
@@ -309,7 +399,39 @@
           <w:rFonts w:ascii="微软雅黑" w:eastAsia="微软雅黑" w:hAnsi="微软雅黑"/>
           <w:sz w:val="22"/>
         </w:rPr>
-        <w:t>Preorder, Postorder and Inorder are all based on DFS.</w:t>
+        <w:t xml:space="preserve">Preorder, </w:t>
+      </w:r>
+      <w:proofErr w:type="spellStart"/>
+      <w:r>
+        <w:rPr>
+          <w:rFonts w:ascii="微软雅黑" w:eastAsia="微软雅黑" w:hAnsi="微软雅黑"/>
+          <w:sz w:val="22"/>
+        </w:rPr>
+        <w:t>Postorder</w:t>
+      </w:r>
+      <w:proofErr w:type="spellEnd"/>
+      <w:r>
+        <w:rPr>
+          <w:rFonts w:ascii="微软雅黑" w:eastAsia="微软雅黑" w:hAnsi="微软雅黑"/>
+          <w:sz w:val="22"/>
+        </w:rPr>
+        <w:t xml:space="preserve"> and </w:t>
+      </w:r>
+      <w:proofErr w:type="spellStart"/>
+      <w:r>
+        <w:rPr>
+          <w:rFonts w:ascii="微软雅黑" w:eastAsia="微软雅黑" w:hAnsi="微软雅黑"/>
+          <w:sz w:val="22"/>
+        </w:rPr>
+        <w:t>Inorder</w:t>
+      </w:r>
+      <w:proofErr w:type="spellEnd"/>
+      <w:r>
+        <w:rPr>
+          <w:rFonts w:ascii="微软雅黑" w:eastAsia="微软雅黑" w:hAnsi="微软雅黑"/>
+          <w:sz w:val="22"/>
+        </w:rPr>
+        <w:t xml:space="preserve"> are all based on DFS.</w:t>
       </w:r>
       <w:r>
         <w:rPr>
@@ -338,7 +460,7 @@
           <w:color w:val="FF0000"/>
           <w:sz w:val="22"/>
         </w:rPr>
-        <w:t>During the traversal, what time they will access the content of a node.</w:t>
+        <w:t xml:space="preserve">During the traversal, what time they will access the content of a node. Because </w:t>
       </w:r>
       <w:r>
         <w:rPr>
@@ -346,24 +468,26 @@
           <w:color w:val="FF0000"/>
           <w:sz w:val="22"/>
         </w:rPr>
-        <w:t xml:space="preserve"> </w:t>
-      </w:r>
+        <w:lastRenderedPageBreak/>
+        <w:t xml:space="preserve">a node is </w:t>
+      </w:r>
+      <w:proofErr w:type="gramStart"/>
       <w:r>
         <w:rPr>
           <w:rFonts w:ascii="微软雅黑" w:eastAsia="微软雅黑" w:hAnsi="微软雅黑"/>
           <w:color w:val="FF0000"/>
           <w:sz w:val="22"/>
         </w:rPr>
-        <w:t xml:space="preserve">Because a node is actually visited 3 times for binary tree. They include: the time before </w:t>
-      </w:r>
+        <w:t>actually visited</w:t>
+      </w:r>
+      <w:proofErr w:type="gramEnd"/>
       <w:r>
         <w:rPr>
           <w:rFonts w:ascii="微软雅黑" w:eastAsia="微软雅黑" w:hAnsi="微软雅黑"/>
           <w:color w:val="FF0000"/>
           <w:sz w:val="22"/>
         </w:rPr>
-        <w:lastRenderedPageBreak/>
-        <w:t>the first DFS call, and the times after each DFS call.</w:t>
+        <w:t xml:space="preserve"> 3 times for binary tree. They include: the time before the first DFS call, and the times after each DFS call.</w:t>
       </w:r>
     </w:p>
     <w:p>
@@ -463,8 +587,33 @@
           <w:rFonts w:ascii="微软雅黑" w:eastAsia="微软雅黑" w:hAnsi="微软雅黑"/>
           <w:sz w:val="22"/>
         </w:rPr>
-        <w:t>The postorder traversal accesses the content of a node when it is last visited (after the DFS on both children). It is implemented as follows :</w:t>
-      </w:r>
+        <w:t xml:space="preserve">The </w:t>
+      </w:r>
+      <w:proofErr w:type="spellStart"/>
+      <w:r>
+        <w:rPr>
+          <w:rFonts w:ascii="微软雅黑" w:eastAsia="微软雅黑" w:hAnsi="微软雅黑"/>
+          <w:sz w:val="22"/>
+        </w:rPr>
+        <w:t>postorder</w:t>
+      </w:r>
+      <w:proofErr w:type="spellEnd"/>
+      <w:r>
+        <w:rPr>
+          <w:rFonts w:ascii="微软雅黑" w:eastAsia="微软雅黑" w:hAnsi="微软雅黑"/>
+          <w:sz w:val="22"/>
+        </w:rPr>
+        <w:t xml:space="preserve"> traversal accesses the content of a node when it is last visited (after the DFS on both children). It is implemented as </w:t>
+      </w:r>
+      <w:proofErr w:type="gramStart"/>
+      <w:r>
+        <w:rPr>
+          <w:rFonts w:ascii="微软雅黑" w:eastAsia="微软雅黑" w:hAnsi="微软雅黑"/>
+          <w:sz w:val="22"/>
+        </w:rPr>
+        <w:t>follows :</w:t>
+      </w:r>
+      <w:proofErr w:type="gramEnd"/>
     </w:p>
     <w:p>
       <w:pPr>
@@ -534,7 +683,23 @@
           <w:rFonts w:ascii="微软雅黑" w:eastAsia="微软雅黑" w:hAnsi="微软雅黑"/>
           <w:sz w:val="22"/>
         </w:rPr>
-        <w:t>The inorder traversal accesses the content of a node just before we visit right child. It is implemented as follows</w:t>
+        <w:t xml:space="preserve">The </w:t>
+      </w:r>
+      <w:proofErr w:type="spellStart"/>
+      <w:r>
+        <w:rPr>
+          <w:rFonts w:ascii="微软雅黑" w:eastAsia="微软雅黑" w:hAnsi="微软雅黑"/>
+          <w:sz w:val="22"/>
+        </w:rPr>
+        <w:t>inorder</w:t>
+      </w:r>
+      <w:proofErr w:type="spellEnd"/>
+      <w:r>
+        <w:rPr>
+          <w:rFonts w:ascii="微软雅黑" w:eastAsia="微软雅黑" w:hAnsi="微软雅黑"/>
+          <w:sz w:val="22"/>
+        </w:rPr>
+        <w:t xml:space="preserve"> traversal accesses the content of a node just before we visit right child. It is implemented as follows</w:t>
       </w:r>
     </w:p>
     <w:p>
@@ -597,7 +762,7 @@
       <w:pPr>
         <w:spacing w:line="60" w:lineRule="auto"/>
         <w:rPr>
-          <w:rFonts w:ascii="微软雅黑" w:eastAsia="微软雅黑" w:hAnsi="微软雅黑" w:hint="eastAsia"/>
+          <w:rFonts w:ascii="微软雅黑" w:eastAsia="微软雅黑" w:hAnsi="微软雅黑"/>
           <w:sz w:val="22"/>
         </w:rPr>
       </w:pPr>
@@ -853,6 +1018,7 @@
     <w:lsdException w:name="HTML Sample" w:semiHidden="1" w:unhideWhenUsed="1"/>
     <w:lsdException w:name="HTML Typewriter" w:semiHidden="1" w:unhideWhenUsed="1"/>
     <w:lsdException w:name="HTML Variable" w:semiHidden="1" w:unhideWhenUsed="1"/>
+    <w:lsdException w:name="Normal Table" w:semiHidden="1" w:unhideWhenUsed="1"/>
     <w:lsdException w:name="annotation subject" w:semiHidden="1" w:unhideWhenUsed="1"/>
     <w:lsdException w:name="No List" w:semiHidden="1" w:unhideWhenUsed="1"/>
     <w:lsdException w:name="Outline List 1" w:semiHidden="1" w:unhideWhenUsed="1"/>
@@ -899,8 +1065,10 @@
     <w:lsdException w:name="Table Subtle 2" w:semiHidden="1" w:unhideWhenUsed="1"/>
     <w:lsdException w:name="Table Web 1" w:semiHidden="1" w:unhideWhenUsed="1"/>
     <w:lsdException w:name="Table Web 2" w:semiHidden="1" w:unhideWhenUsed="1"/>
+    <w:lsdException w:name="Table Web 3" w:semiHidden="1" w:unhideWhenUsed="1"/>
     <w:lsdException w:name="Balloon Text" w:semiHidden="1" w:unhideWhenUsed="1"/>
     <w:lsdException w:name="Table Grid" w:uiPriority="39"/>
+    <w:lsdException w:name="Table Theme" w:semiHidden="1" w:unhideWhenUsed="1"/>
     <w:lsdException w:name="Placeholder Text" w:semiHidden="1"/>
     <w:lsdException w:name="No Spacing" w:uiPriority="1" w:qFormat="1"/>
     <w:lsdException w:name="Light Shading" w:uiPriority="60"/>

</xml_diff>